<commit_message>
Rashna and Deep work
</commit_message>
<xml_diff>
--- a/Documents/Assign#4/DiagramsForKevinNadeem.docx
+++ b/Documents/Assign#4/DiagramsForKevinNadeem.docx
@@ -2,6 +2,49 @@
 <file path=word/document.xml><?xml version="1.0" encoding="utf-8"?>
 <w:document xmlns:wpc="http://schemas.microsoft.com/office/word/2010/wordprocessingCanvas" xmlns:mo="http://schemas.microsoft.com/office/mac/office/2008/main" xmlns:mc="http://schemas.openxmlformats.org/markup-compatibility/2006" xmlns:mv="urn:schemas-microsoft-com:mac:vml" xmlns:o="urn:schemas-microsoft-com:office:office" xmlns:r="http://schemas.openxmlformats.org/officeDocument/2006/relationships" xmlns:m="http://schemas.openxmlformats.org/officeDocument/2006/math" xmlns:v="urn:schemas-microsoft-com:vml" xmlns:wp14="http://schemas.microsoft.com/office/word/2010/wordprocessingDrawing" xmlns:wp="http://schemas.openxmlformats.org/drawingml/2006/wordprocessingDrawing" xmlns:w10="urn:schemas-microsoft-com:office:word" xmlns:w="http://schemas.openxmlformats.org/wordprocessingml/2006/main" xmlns:w14="http://schemas.microsoft.com/office/word/2010/wordml" xmlns:wpg="http://schemas.microsoft.com/office/word/2010/wordprocessingGroup" xmlns:wpi="http://schemas.microsoft.com/office/word/2010/wordprocessingInk" xmlns:wne="http://schemas.microsoft.com/office/word/2006/wordml" xmlns:wps="http://schemas.microsoft.com/office/word/2010/wordprocessingShape" mc:Ignorable="w14 wp14">
   <w:body>
+    <w:p>
+      <w:pPr>
+        <w:widowControl w:val="0"/>
+        <w:tabs>
+          <w:tab w:val="left" w:pos="220"/>
+          <w:tab w:val="left" w:pos="720"/>
+        </w:tabs>
+        <w:autoSpaceDE w:val="0"/>
+        <w:autoSpaceDN w:val="0"/>
+        <w:adjustRightInd w:val="0"/>
+        <w:spacing w:after="240"/>
+        <w:rPr>
+          <w:rFonts w:ascii="Times New Roman" w:hAnsi="Times New Roman" w:cs="Times New Roman"/>
+          <w:b/>
+          <w:sz w:val="28"/>
+          <w:szCs w:val="28"/>
+        </w:rPr>
+      </w:pPr>
+      <w:bookmarkStart w:id="0" w:name="_GoBack"/>
+      <w:r>
+        <w:rPr>
+          <w:rFonts w:ascii="Times New Roman" w:hAnsi="Times New Roman" w:cs="Times New Roman"/>
+          <w:b/>
+          <w:sz w:val="28"/>
+          <w:szCs w:val="28"/>
+        </w:rPr>
+        <w:t xml:space="preserve">Description of the Architectural Drift and Erosion </w:t>
+      </w:r>
+    </w:p>
+    <w:p>
+      <w:pPr>
+        <w:rPr>
+          <w:u w:val="single"/>
+        </w:rPr>
+      </w:pPr>
+    </w:p>
+    <w:p>
+      <w:pPr>
+        <w:rPr>
+          <w:u w:val="single"/>
+        </w:rPr>
+      </w:pPr>
+    </w:p>
     <w:p>
       <w:pPr>
         <w:rPr>
@@ -40,7 +83,7 @@
                     <pic:cNvPicPr/>
                   </pic:nvPicPr>
                   <pic:blipFill>
-                    <a:blip r:embed="rId5">
+                    <a:blip r:embed="rId6">
                       <a:extLst>
                         <a:ext uri="{28A0092B-C50C-407E-A947-70E740481C1C}">
                           <a14:useLocalDpi xmlns:a14="http://schemas.microsoft.com/office/drawing/2010/main" val="0"/>
@@ -280,7 +323,7 @@
                     <pic:cNvPicPr/>
                   </pic:nvPicPr>
                   <pic:blipFill>
-                    <a:blip r:embed="rId6">
+                    <a:blip r:embed="rId7">
                       <a:extLst>
                         <a:ext uri="{28A0092B-C50C-407E-A947-70E740481C1C}">
                           <a14:useLocalDpi xmlns:a14="http://schemas.microsoft.com/office/drawing/2010/main" val="0"/>
@@ -455,7 +498,7 @@
                     <pic:cNvPicPr/>
                   </pic:nvPicPr>
                   <pic:blipFill>
-                    <a:blip r:embed="rId7">
+                    <a:blip r:embed="rId8">
                       <a:extLst>
                         <a:ext uri="{28A0092B-C50C-407E-A947-70E740481C1C}">
                           <a14:useLocalDpi xmlns:a14="http://schemas.microsoft.com/office/drawing/2010/main" val="0"/>
@@ -528,7 +571,7 @@
                     <pic:cNvPicPr/>
                   </pic:nvPicPr>
                   <pic:blipFill>
-                    <a:blip r:embed="rId8">
+                    <a:blip r:embed="rId9">
                       <a:extLst>
                         <a:ext uri="{28A0092B-C50C-407E-A947-70E740481C1C}">
                           <a14:useLocalDpi xmlns:a14="http://schemas.microsoft.com/office/drawing/2010/main" val="0"/>
@@ -600,7 +643,7 @@
                     <pic:cNvPicPr/>
                   </pic:nvPicPr>
                   <pic:blipFill>
-                    <a:blip r:embed="rId9">
+                    <a:blip r:embed="rId10">
                       <a:extLst>
                         <a:ext uri="{28A0092B-C50C-407E-A947-70E740481C1C}">
                           <a14:useLocalDpi xmlns:a14="http://schemas.microsoft.com/office/drawing/2010/main" val="0"/>
@@ -672,7 +715,7 @@
                     <pic:cNvPicPr/>
                   </pic:nvPicPr>
                   <pic:blipFill>
-                    <a:blip r:embed="rId10">
+                    <a:blip r:embed="rId11">
                       <a:extLst>
                         <a:ext uri="{28A0092B-C50C-407E-A947-70E740481C1C}">
                           <a14:useLocalDpi xmlns:a14="http://schemas.microsoft.com/office/drawing/2010/main" val="0"/>
@@ -743,7 +786,7 @@
                     <pic:cNvPicPr/>
                   </pic:nvPicPr>
                   <pic:blipFill>
-                    <a:blip r:embed="rId11">
+                    <a:blip r:embed="rId12">
                       <a:extLst>
                         <a:ext uri="{28A0092B-C50C-407E-A947-70E740481C1C}">
                           <a14:useLocalDpi xmlns:a14="http://schemas.microsoft.com/office/drawing/2010/main" val="0"/>
@@ -835,8 +878,6 @@
           <w:u w:val="single"/>
         </w:rPr>
       </w:pPr>
-      <w:bookmarkStart w:id="0" w:name="_GoBack"/>
-      <w:bookmarkEnd w:id="0"/>
     </w:p>
     <w:p>
       <w:pPr>
@@ -846,12 +887,26 @@
         <w:rPr>
           <w:highlight w:val="green"/>
         </w:rPr>
-        <w:t>[insert all diagrams</w:t>
-      </w:r>
+        <w:t>[</w:t>
+      </w:r>
+      <w:proofErr w:type="gramStart"/>
       <w:r>
         <w:rPr>
           <w:highlight w:val="green"/>
         </w:rPr>
+        <w:t>insert</w:t>
+      </w:r>
+      <w:proofErr w:type="gramEnd"/>
+      <w:r>
+        <w:rPr>
+          <w:highlight w:val="green"/>
+        </w:rPr>
+        <w:t xml:space="preserve"> all diagrams</w:t>
+      </w:r>
+      <w:r>
+        <w:rPr>
+          <w:highlight w:val="green"/>
+        </w:rPr>
         <w:t xml:space="preserve"> highlighting changes with respect to change in interacting with DB</w:t>
       </w:r>
       <w:r>
@@ -880,7 +935,15 @@
         <w:t xml:space="preserve"> database management </w:t>
       </w:r>
       <w:r>
-        <w:t xml:space="preserve">classes. However, during implementation we used a common class named ‘DatabaseConnectionServiceImpl’ because </w:t>
+        <w:t>classes. However, during implementation we used a common class named ‘</w:t>
+      </w:r>
+      <w:proofErr w:type="spellStart"/>
+      <w:r>
+        <w:t>DatabaseConnectionServiceImpl</w:t>
+      </w:r>
+      <w:proofErr w:type="spellEnd"/>
+      <w:r>
+        <w:t xml:space="preserve">’ because </w:t>
       </w:r>
       <w:r>
         <w:t>all the other subsystems use the same interface (</w:t>
@@ -888,9 +951,11 @@
       <w:r>
         <w:t>‘</w:t>
       </w:r>
+      <w:proofErr w:type="spellStart"/>
       <w:r>
         <w:t>DBConnectionServiceAsync</w:t>
       </w:r>
+      <w:proofErr w:type="spellEnd"/>
       <w:r>
         <w:t>’</w:t>
       </w:r>
@@ -900,9 +965,11 @@
       <w:r>
         <w:t>‘</w:t>
       </w:r>
+      <w:proofErr w:type="spellStart"/>
       <w:r>
         <w:t>DBConnectionService</w:t>
       </w:r>
+      <w:proofErr w:type="spellEnd"/>
       <w:r>
         <w:t>’</w:t>
       </w:r>
@@ -935,6 +1002,7 @@
         <w:jc w:val="both"/>
       </w:pPr>
     </w:p>
+    <w:bookmarkEnd w:id="0"/>
     <w:sectPr>
       <w:pgSz w:w="12240" w:h="15840"/>
       <w:pgMar w:top="1440" w:right="1800" w:bottom="1440" w:left="1800" w:header="720" w:footer="720" w:gutter="0"/>
@@ -943,6 +1011,67 @@
     </w:sectPr>
   </w:body>
 </w:document>
+</file>
+
+<file path=word/numbering.xml><?xml version="1.0" encoding="utf-8"?>
+<w:numbering xmlns:wpc="http://schemas.microsoft.com/office/word/2010/wordprocessingCanvas" xmlns:mo="http://schemas.microsoft.com/office/mac/office/2008/main" xmlns:mc="http://schemas.openxmlformats.org/markup-compatibility/2006" xmlns:mv="urn:schemas-microsoft-com:mac:vml" xmlns:o="urn:schemas-microsoft-com:office:office" xmlns:r="http://schemas.openxmlformats.org/officeDocument/2006/relationships" xmlns:m="http://schemas.openxmlformats.org/officeDocument/2006/math" xmlns:v="urn:schemas-microsoft-com:vml" xmlns:wp14="http://schemas.microsoft.com/office/word/2010/wordprocessingDrawing" xmlns:wp="http://schemas.openxmlformats.org/drawingml/2006/wordprocessingDrawing" xmlns:w10="urn:schemas-microsoft-com:office:word" xmlns:w="http://schemas.openxmlformats.org/wordprocessingml/2006/main" xmlns:w14="http://schemas.microsoft.com/office/word/2010/wordml" xmlns:wpg="http://schemas.microsoft.com/office/word/2010/wordprocessingGroup" xmlns:wpi="http://schemas.microsoft.com/office/word/2010/wordprocessingInk" xmlns:wne="http://schemas.microsoft.com/office/word/2006/wordml" xmlns:wps="http://schemas.microsoft.com/office/word/2010/wordprocessingShape" mc:Ignorable="w14 wp14">
+  <w:abstractNum w:abstractNumId="0">
+    <w:nsid w:val="00000001"/>
+    <w:multiLevelType w:val="hybridMultilevel"/>
+    <w:tmpl w:val="00000001"/>
+    <w:lvl w:ilvl="0" w:tplc="00000001">
+      <w:numFmt w:val="bullet"/>
+      <w:lvlText w:val="."/>
+      <w:lvlJc w:val="left"/>
+      <w:pPr>
+        <w:ind w:left="720" w:hanging="360"/>
+      </w:pPr>
+    </w:lvl>
+    <w:lvl w:ilvl="1" w:tplc="FFFFFFFF">
+      <w:numFmt w:val="decimal"/>
+      <w:lvlText w:val=""/>
+      <w:lvlJc w:val="left"/>
+    </w:lvl>
+    <w:lvl w:ilvl="2" w:tplc="FFFFFFFF">
+      <w:numFmt w:val="decimal"/>
+      <w:lvlText w:val=""/>
+      <w:lvlJc w:val="left"/>
+    </w:lvl>
+    <w:lvl w:ilvl="3" w:tplc="FFFFFFFF">
+      <w:numFmt w:val="decimal"/>
+      <w:lvlText w:val=""/>
+      <w:lvlJc w:val="left"/>
+    </w:lvl>
+    <w:lvl w:ilvl="4" w:tplc="FFFFFFFF">
+      <w:numFmt w:val="decimal"/>
+      <w:lvlText w:val=""/>
+      <w:lvlJc w:val="left"/>
+    </w:lvl>
+    <w:lvl w:ilvl="5" w:tplc="FFFFFFFF">
+      <w:numFmt w:val="decimal"/>
+      <w:lvlText w:val=""/>
+      <w:lvlJc w:val="left"/>
+    </w:lvl>
+    <w:lvl w:ilvl="6" w:tplc="FFFFFFFF">
+      <w:numFmt w:val="decimal"/>
+      <w:lvlText w:val=""/>
+      <w:lvlJc w:val="left"/>
+    </w:lvl>
+    <w:lvl w:ilvl="7" w:tplc="FFFFFFFF">
+      <w:numFmt w:val="decimal"/>
+      <w:lvlText w:val=""/>
+      <w:lvlJc w:val="left"/>
+    </w:lvl>
+    <w:lvl w:ilvl="8" w:tplc="FFFFFFFF">
+      <w:numFmt w:val="decimal"/>
+      <w:lvlText w:val=""/>
+      <w:lvlJc w:val="left"/>
+    </w:lvl>
+  </w:abstractNum>
+  <w:num w:numId="1">
+    <w:abstractNumId w:val="0"/>
+  </w:num>
+</w:numbering>
 </file>
 
 <file path=word/styles.xml><?xml version="1.0" encoding="utf-8"?>

</xml_diff>